<commit_message>
Added screenshot of GUI
</commit_message>
<xml_diff>
--- a/Readme.docx
+++ b/Readme.docx
@@ -371,8 +371,1154 @@
           </wp:inline>
         </w:drawing>
       </w:r>
+    </w:p>
+    <w:p>
+      <w:r>
+        <w:lastRenderedPageBreak/>
+        <w:t>Add a customer:</w:t>
+      </w:r>
+    </w:p>
+    <w:p>
+      <w:pPr>
+        <w:pStyle w:val="ListParagraph"/>
+        <w:ind w:left="1440"/>
+      </w:pPr>
+      <w:r>
+        <w:rPr>
+          <w:noProof/>
+        </w:rPr>
+        <w:drawing>
+          <wp:inline distT="0" distB="0" distL="0" distR="0" wp14:anchorId="306B8F79" wp14:editId="296BEB5A">
+            <wp:extent cx="3914775" cy="2828925"/>
+            <wp:effectExtent l="0" t="0" r="9525" b="9525"/>
+            <wp:docPr id="4" name="Picture 4"/>
+            <wp:cNvGraphicFramePr>
+              <a:graphicFrameLocks xmlns:a="http://schemas.openxmlformats.org/drawingml/2006/main" noChangeAspect="1"/>
+            </wp:cNvGraphicFramePr>
+            <a:graphic xmlns:a="http://schemas.openxmlformats.org/drawingml/2006/main">
+              <a:graphicData uri="http://schemas.openxmlformats.org/drawingml/2006/picture">
+                <pic:pic xmlns:pic="http://schemas.openxmlformats.org/drawingml/2006/picture">
+                  <pic:nvPicPr>
+                    <pic:cNvPr id="1" name=""/>
+                    <pic:cNvPicPr/>
+                  </pic:nvPicPr>
+                  <pic:blipFill>
+                    <a:blip r:embed="rId12"/>
+                    <a:stretch>
+                      <a:fillRect/>
+                    </a:stretch>
+                  </pic:blipFill>
+                  <pic:spPr>
+                    <a:xfrm>
+                      <a:off x="0" y="0"/>
+                      <a:ext cx="3914775" cy="2828925"/>
+                    </a:xfrm>
+                    <a:prstGeom prst="rect">
+                      <a:avLst/>
+                    </a:prstGeom>
+                  </pic:spPr>
+                </pic:pic>
+              </a:graphicData>
+            </a:graphic>
+          </wp:inline>
+        </w:drawing>
+      </w:r>
+    </w:p>
+    <w:p>
+      <w:r>
+        <w:t>Phone number is optional, Name is compulsory</w:t>
+      </w:r>
+    </w:p>
+    <w:p>
+      <w:r>
+        <w:t>Result:</w:t>
+      </w:r>
+      <w:r>
+        <w:t xml:space="preserve"> displaying what the database has added in </w:t>
+      </w:r>
+    </w:p>
+    <w:p>
+      <w:r>
+        <w:rPr>
+          <w:noProof/>
+        </w:rPr>
+        <w:drawing>
+          <wp:inline distT="0" distB="0" distL="0" distR="0" wp14:anchorId="05509431" wp14:editId="70198FF3">
+            <wp:extent cx="5943600" cy="4097655"/>
+            <wp:effectExtent l="0" t="0" r="0" b="0"/>
+            <wp:docPr id="7" name="Picture 7"/>
+            <wp:cNvGraphicFramePr>
+              <a:graphicFrameLocks xmlns:a="http://schemas.openxmlformats.org/drawingml/2006/main" noChangeAspect="1"/>
+            </wp:cNvGraphicFramePr>
+            <a:graphic xmlns:a="http://schemas.openxmlformats.org/drawingml/2006/main">
+              <a:graphicData uri="http://schemas.openxmlformats.org/drawingml/2006/picture">
+                <pic:pic xmlns:pic="http://schemas.openxmlformats.org/drawingml/2006/picture">
+                  <pic:nvPicPr>
+                    <pic:cNvPr id="1" name=""/>
+                    <pic:cNvPicPr/>
+                  </pic:nvPicPr>
+                  <pic:blipFill>
+                    <a:blip r:embed="rId13"/>
+                    <a:stretch>
+                      <a:fillRect/>
+                    </a:stretch>
+                  </pic:blipFill>
+                  <pic:spPr>
+                    <a:xfrm>
+                      <a:off x="0" y="0"/>
+                      <a:ext cx="5943600" cy="4097655"/>
+                    </a:xfrm>
+                    <a:prstGeom prst="rect">
+                      <a:avLst/>
+                    </a:prstGeom>
+                  </pic:spPr>
+                </pic:pic>
+              </a:graphicData>
+            </a:graphic>
+          </wp:inline>
+        </w:drawing>
+      </w:r>
+    </w:p>
+    <w:p/>
+    <w:p>
+      <w:r>
+        <w:lastRenderedPageBreak/>
+        <w:t>Add a vehicle</w:t>
+      </w:r>
+      <w:r>
+        <w:t>: here vin must be 18 characters long</w:t>
+      </w:r>
+    </w:p>
+    <w:p>
+      <w:r>
+        <w:rPr>
+          <w:noProof/>
+        </w:rPr>
+        <w:drawing>
+          <wp:inline distT="0" distB="0" distL="0" distR="0" wp14:anchorId="0A8D2DE6" wp14:editId="6C89AB85">
+            <wp:extent cx="2717321" cy="2228086"/>
+            <wp:effectExtent l="0" t="0" r="6985" b="1270"/>
+            <wp:docPr id="9" name="Picture 9"/>
+            <wp:cNvGraphicFramePr>
+              <a:graphicFrameLocks xmlns:a="http://schemas.openxmlformats.org/drawingml/2006/main" noChangeAspect="1"/>
+            </wp:cNvGraphicFramePr>
+            <a:graphic xmlns:a="http://schemas.openxmlformats.org/drawingml/2006/main">
+              <a:graphicData uri="http://schemas.openxmlformats.org/drawingml/2006/picture">
+                <pic:pic xmlns:pic="http://schemas.openxmlformats.org/drawingml/2006/picture">
+                  <pic:nvPicPr>
+                    <pic:cNvPr id="1" name=""/>
+                    <pic:cNvPicPr/>
+                  </pic:nvPicPr>
+                  <pic:blipFill>
+                    <a:blip r:embed="rId14"/>
+                    <a:stretch>
+                      <a:fillRect/>
+                    </a:stretch>
+                  </pic:blipFill>
+                  <pic:spPr>
+                    <a:xfrm>
+                      <a:off x="0" y="0"/>
+                      <a:ext cx="2734964" cy="2242552"/>
+                    </a:xfrm>
+                    <a:prstGeom prst="rect">
+                      <a:avLst/>
+                    </a:prstGeom>
+                  </pic:spPr>
+                </pic:pic>
+              </a:graphicData>
+            </a:graphic>
+          </wp:inline>
+        </w:drawing>
+      </w:r>
+    </w:p>
+    <w:p>
+      <w:r>
+        <w:t>Result:</w:t>
+      </w:r>
+      <w:r>
+        <w:t xml:space="preserve"> after adding into the database</w:t>
+      </w:r>
+    </w:p>
+    <w:p>
+      <w:pPr>
+        <w:rPr>
+          <w:lang w:bidi="ne-NP"/>
+        </w:rPr>
+      </w:pPr>
+      <w:r>
+        <w:rPr>
+          <w:noProof/>
+        </w:rPr>
+        <w:drawing>
+          <wp:inline distT="0" distB="0" distL="0" distR="0" wp14:anchorId="57E1ECDA" wp14:editId="4AEE3489">
+            <wp:extent cx="5210355" cy="2210504"/>
+            <wp:effectExtent l="0" t="0" r="9525" b="0"/>
+            <wp:docPr id="10" name="Picture 10"/>
+            <wp:cNvGraphicFramePr>
+              <a:graphicFrameLocks xmlns:a="http://schemas.openxmlformats.org/drawingml/2006/main" noChangeAspect="1"/>
+            </wp:cNvGraphicFramePr>
+            <a:graphic xmlns:a="http://schemas.openxmlformats.org/drawingml/2006/main">
+              <a:graphicData uri="http://schemas.openxmlformats.org/drawingml/2006/picture">
+                <pic:pic xmlns:pic="http://schemas.openxmlformats.org/drawingml/2006/picture">
+                  <pic:nvPicPr>
+                    <pic:cNvPr id="1" name=""/>
+                    <pic:cNvPicPr/>
+                  </pic:nvPicPr>
+                  <pic:blipFill>
+                    <a:blip r:embed="rId15"/>
+                    <a:stretch>
+                      <a:fillRect/>
+                    </a:stretch>
+                  </pic:blipFill>
+                  <pic:spPr>
+                    <a:xfrm>
+                      <a:off x="0" y="0"/>
+                      <a:ext cx="5227667" cy="2217848"/>
+                    </a:xfrm>
+                    <a:prstGeom prst="rect">
+                      <a:avLst/>
+                    </a:prstGeom>
+                  </pic:spPr>
+                </pic:pic>
+              </a:graphicData>
+            </a:graphic>
+          </wp:inline>
+        </w:drawing>
+      </w:r>
+    </w:p>
+    <w:p>
+      <w:pPr>
+        <w:rPr>
+          <w:lang w:bidi="ne-NP"/>
+        </w:rPr>
+      </w:pPr>
+      <w:r>
+        <w:rPr>
+          <w:lang w:bidi="ne-NP"/>
+        </w:rPr>
+        <w:t xml:space="preserve">Errors If missing </w:t>
+      </w:r>
+      <w:proofErr w:type="gramStart"/>
+      <w:r>
+        <w:rPr>
+          <w:lang w:bidi="ne-NP"/>
+        </w:rPr>
+        <w:t>fields:</w:t>
+      </w:r>
+      <w:proofErr w:type="gramEnd"/>
+      <w:r>
+        <w:rPr>
+          <w:lang w:bidi="ne-NP"/>
+        </w:rPr>
+        <w:t xml:space="preserve"> shows fields in red if they are missing</w:t>
+      </w:r>
+    </w:p>
+    <w:p>
+      <w:pPr>
+        <w:rPr>
+          <w:lang w:bidi="ne-NP"/>
+        </w:rPr>
+      </w:pPr>
+      <w:r>
+        <w:rPr>
+          <w:noProof/>
+        </w:rPr>
+        <w:drawing>
+          <wp:anchor distT="0" distB="0" distL="114300" distR="114300" simplePos="0" relativeHeight="251658240" behindDoc="0" locked="0" layoutInCell="1" allowOverlap="1" wp14:anchorId="17F7C7E8" wp14:editId="09A52EC8">
+            <wp:simplePos x="914400" y="6159260"/>
+            <wp:positionH relativeFrom="column">
+              <wp:align>left</wp:align>
+            </wp:positionH>
+            <wp:positionV relativeFrom="paragraph">
+              <wp:align>top</wp:align>
+            </wp:positionV>
+            <wp:extent cx="2839720" cy="2501265"/>
+            <wp:effectExtent l="0" t="0" r="0" b="0"/>
+            <wp:wrapSquare wrapText="bothSides"/>
+            <wp:docPr id="11" name="Picture 11"/>
+            <wp:cNvGraphicFramePr>
+              <a:graphicFrameLocks xmlns:a="http://schemas.openxmlformats.org/drawingml/2006/main" noChangeAspect="1"/>
+            </wp:cNvGraphicFramePr>
+            <a:graphic xmlns:a="http://schemas.openxmlformats.org/drawingml/2006/main">
+              <a:graphicData uri="http://schemas.openxmlformats.org/drawingml/2006/picture">
+                <pic:pic xmlns:pic="http://schemas.openxmlformats.org/drawingml/2006/picture">
+                  <pic:nvPicPr>
+                    <pic:cNvPr id="1" name=""/>
+                    <pic:cNvPicPr/>
+                  </pic:nvPicPr>
+                  <pic:blipFill>
+                    <a:blip r:embed="rId16">
+                      <a:extLst>
+                        <a:ext uri="{28A0092B-C50C-407E-A947-70E740481C1C}">
+                          <a14:useLocalDpi xmlns:a14="http://schemas.microsoft.com/office/drawing/2010/main" val="0"/>
+                        </a:ext>
+                      </a:extLst>
+                    </a:blip>
+                    <a:stretch>
+                      <a:fillRect/>
+                    </a:stretch>
+                  </pic:blipFill>
+                  <pic:spPr>
+                    <a:xfrm>
+                      <a:off x="0" y="0"/>
+                      <a:ext cx="2844756" cy="2505683"/>
+                    </a:xfrm>
+                    <a:prstGeom prst="rect">
+                      <a:avLst/>
+                    </a:prstGeom>
+                  </pic:spPr>
+                </pic:pic>
+              </a:graphicData>
+            </a:graphic>
+            <wp14:sizeRelH relativeFrom="margin">
+              <wp14:pctWidth>0</wp14:pctWidth>
+            </wp14:sizeRelH>
+            <wp14:sizeRelV relativeFrom="margin">
+              <wp14:pctHeight>0</wp14:pctHeight>
+            </wp14:sizeRelV>
+          </wp:anchor>
+        </w:drawing>
+      </w:r>
+    </w:p>
+    <w:p>
+      <w:pPr>
+        <w:rPr>
+          <w:lang w:bidi="ne-NP"/>
+        </w:rPr>
+      </w:pPr>
+    </w:p>
+    <w:p>
+      <w:pPr>
+        <w:rPr>
+          <w:lang w:bidi="ne-NP"/>
+        </w:rPr>
+      </w:pPr>
+    </w:p>
+    <w:p>
+      <w:pPr>
+        <w:rPr>
+          <w:lang w:bidi="ne-NP"/>
+        </w:rPr>
+      </w:pPr>
+    </w:p>
+    <w:p>
+      <w:pPr>
+        <w:rPr>
+          <w:lang w:bidi="ne-NP"/>
+        </w:rPr>
+      </w:pPr>
+    </w:p>
+    <w:p>
+      <w:pPr>
+        <w:rPr>
+          <w:lang w:bidi="ne-NP"/>
+        </w:rPr>
+      </w:pPr>
+    </w:p>
+    <w:p>
+      <w:pPr>
+        <w:rPr>
+          <w:lang w:bidi="ne-NP"/>
+        </w:rPr>
+      </w:pPr>
+    </w:p>
+    <w:p>
+      <w:pPr>
+        <w:rPr>
+          <w:lang w:bidi="ne-NP"/>
+        </w:rPr>
+      </w:pPr>
+    </w:p>
+    <w:p>
+      <w:pPr>
+        <w:ind w:firstLine="720"/>
+        <w:rPr>
+          <w:lang w:bidi="ne-NP"/>
+        </w:rPr>
+      </w:pPr>
+    </w:p>
+    <w:p>
+      <w:pPr>
+        <w:rPr>
+          <w:lang w:bidi="ne-NP"/>
+        </w:rPr>
+      </w:pPr>
+      <w:r>
+        <w:rPr>
+          <w:lang w:bidi="ne-NP"/>
+        </w:rPr>
+        <w:lastRenderedPageBreak/>
+        <w:t>Make reservation:</w:t>
+      </w:r>
+      <w:r>
+        <w:rPr>
+          <w:lang w:bidi="ne-NP"/>
+        </w:rPr>
+        <w:t xml:space="preserve"> need to enter your name, starting and ending date as well as type and category</w:t>
+      </w:r>
+    </w:p>
+    <w:p>
+      <w:pPr>
+        <w:rPr>
+          <w:lang w:bidi="ne-NP"/>
+        </w:rPr>
+      </w:pPr>
+      <w:r>
+        <w:rPr>
+          <w:noProof/>
+        </w:rPr>
+        <w:drawing>
+          <wp:inline distT="0" distB="0" distL="0" distR="0" wp14:anchorId="2BDF8C0C" wp14:editId="0C3B2E9F">
+            <wp:extent cx="2458528" cy="2586323"/>
+            <wp:effectExtent l="0" t="0" r="0" b="5080"/>
+            <wp:docPr id="12" name="Picture 12"/>
+            <wp:cNvGraphicFramePr>
+              <a:graphicFrameLocks xmlns:a="http://schemas.openxmlformats.org/drawingml/2006/main" noChangeAspect="1"/>
+            </wp:cNvGraphicFramePr>
+            <a:graphic xmlns:a="http://schemas.openxmlformats.org/drawingml/2006/main">
+              <a:graphicData uri="http://schemas.openxmlformats.org/drawingml/2006/picture">
+                <pic:pic xmlns:pic="http://schemas.openxmlformats.org/drawingml/2006/picture">
+                  <pic:nvPicPr>
+                    <pic:cNvPr id="1" name=""/>
+                    <pic:cNvPicPr/>
+                  </pic:nvPicPr>
+                  <pic:blipFill>
+                    <a:blip r:embed="rId17"/>
+                    <a:stretch>
+                      <a:fillRect/>
+                    </a:stretch>
+                  </pic:blipFill>
+                  <pic:spPr>
+                    <a:xfrm>
+                      <a:off x="0" y="0"/>
+                      <a:ext cx="2469638" cy="2598011"/>
+                    </a:xfrm>
+                    <a:prstGeom prst="rect">
+                      <a:avLst/>
+                    </a:prstGeom>
+                  </pic:spPr>
+                </pic:pic>
+              </a:graphicData>
+            </a:graphic>
+          </wp:inline>
+        </w:drawing>
+      </w:r>
+    </w:p>
+    <w:p>
+      <w:pPr>
+        <w:rPr>
+          <w:lang w:bidi="ne-NP"/>
+        </w:rPr>
+      </w:pPr>
+      <w:r>
+        <w:rPr>
+          <w:lang w:bidi="ne-NP"/>
+        </w:rPr>
+        <w:t>Results:</w:t>
+      </w:r>
+      <w:r>
+        <w:rPr>
+          <w:lang w:bidi="ne-NP"/>
+        </w:rPr>
+        <w:t xml:space="preserve"> shows all the vehicles that are available during that period along with the number of rows in tabular form</w:t>
+      </w:r>
+    </w:p>
+    <w:p>
+      <w:pPr>
+        <w:rPr>
+          <w:lang w:bidi="ne-NP"/>
+        </w:rPr>
+      </w:pPr>
+      <w:r>
+        <w:rPr>
+          <w:noProof/>
+        </w:rPr>
+        <w:drawing>
+          <wp:inline distT="0" distB="0" distL="0" distR="0" wp14:anchorId="4832D8E8" wp14:editId="75A05556">
+            <wp:extent cx="5943600" cy="4594225"/>
+            <wp:effectExtent l="0" t="0" r="0" b="0"/>
+            <wp:docPr id="13" name="Picture 13"/>
+            <wp:cNvGraphicFramePr>
+              <a:graphicFrameLocks xmlns:a="http://schemas.openxmlformats.org/drawingml/2006/main" noChangeAspect="1"/>
+            </wp:cNvGraphicFramePr>
+            <a:graphic xmlns:a="http://schemas.openxmlformats.org/drawingml/2006/main">
+              <a:graphicData uri="http://schemas.openxmlformats.org/drawingml/2006/picture">
+                <pic:pic xmlns:pic="http://schemas.openxmlformats.org/drawingml/2006/picture">
+                  <pic:nvPicPr>
+                    <pic:cNvPr id="1" name=""/>
+                    <pic:cNvPicPr/>
+                  </pic:nvPicPr>
+                  <pic:blipFill>
+                    <a:blip r:embed="rId18"/>
+                    <a:stretch>
+                      <a:fillRect/>
+                    </a:stretch>
+                  </pic:blipFill>
+                  <pic:spPr>
+                    <a:xfrm>
+                      <a:off x="0" y="0"/>
+                      <a:ext cx="5943600" cy="4594225"/>
+                    </a:xfrm>
+                    <a:prstGeom prst="rect">
+                      <a:avLst/>
+                    </a:prstGeom>
+                  </pic:spPr>
+                </pic:pic>
+              </a:graphicData>
+            </a:graphic>
+          </wp:inline>
+        </w:drawing>
+      </w:r>
+    </w:p>
+    <w:p>
+      <w:pPr>
+        <w:rPr>
+          <w:lang w:bidi="ne-NP"/>
+        </w:rPr>
+      </w:pPr>
+      <w:r>
+        <w:rPr>
+          <w:lang w:bidi="ne-NP"/>
+        </w:rPr>
+        <w:lastRenderedPageBreak/>
+        <w:t>After pressing reserve button</w:t>
+      </w:r>
+      <w:r>
+        <w:rPr>
+          <w:lang w:bidi="ne-NP"/>
+        </w:rPr>
+        <w:t>, gives user the option to select either pay now or pay later</w:t>
+      </w:r>
+    </w:p>
+    <w:p>
+      <w:pPr>
+        <w:rPr>
+          <w:lang w:bidi="ne-NP"/>
+        </w:rPr>
+      </w:pPr>
+      <w:r>
+        <w:rPr>
+          <w:noProof/>
+        </w:rPr>
+        <w:drawing>
+          <wp:inline distT="0" distB="0" distL="0" distR="0" wp14:anchorId="33613DED" wp14:editId="3491860A">
+            <wp:extent cx="5724525" cy="1562100"/>
+            <wp:effectExtent l="0" t="0" r="9525" b="0"/>
+            <wp:docPr id="15" name="Picture 15"/>
+            <wp:cNvGraphicFramePr>
+              <a:graphicFrameLocks xmlns:a="http://schemas.openxmlformats.org/drawingml/2006/main" noChangeAspect="1"/>
+            </wp:cNvGraphicFramePr>
+            <a:graphic xmlns:a="http://schemas.openxmlformats.org/drawingml/2006/main">
+              <a:graphicData uri="http://schemas.openxmlformats.org/drawingml/2006/picture">
+                <pic:pic xmlns:pic="http://schemas.openxmlformats.org/drawingml/2006/picture">
+                  <pic:nvPicPr>
+                    <pic:cNvPr id="1" name=""/>
+                    <pic:cNvPicPr/>
+                  </pic:nvPicPr>
+                  <pic:blipFill>
+                    <a:blip r:embed="rId19"/>
+                    <a:stretch>
+                      <a:fillRect/>
+                    </a:stretch>
+                  </pic:blipFill>
+                  <pic:spPr>
+                    <a:xfrm>
+                      <a:off x="0" y="0"/>
+                      <a:ext cx="5724525" cy="1562100"/>
+                    </a:xfrm>
+                    <a:prstGeom prst="rect">
+                      <a:avLst/>
+                    </a:prstGeom>
+                  </pic:spPr>
+                </pic:pic>
+              </a:graphicData>
+            </a:graphic>
+          </wp:inline>
+        </w:drawing>
+      </w:r>
+      <w:r>
+        <w:rPr>
+          <w:lang w:bidi="ne-NP"/>
+        </w:rPr>
+        <w:br w:type="textWrapping" w:clear="all"/>
+      </w:r>
+    </w:p>
+    <w:p>
+      <w:pPr>
+        <w:rPr>
+          <w:lang w:bidi="ne-NP"/>
+        </w:rPr>
+      </w:pPr>
+      <w:r>
+        <w:rPr>
+          <w:lang w:bidi="ne-NP"/>
+        </w:rPr>
+        <w:t xml:space="preserve">After pressing any of the </w:t>
+      </w:r>
+      <w:proofErr w:type="gramStart"/>
+      <w:r>
+        <w:rPr>
+          <w:lang w:bidi="ne-NP"/>
+        </w:rPr>
+        <w:t>button:</w:t>
+      </w:r>
+      <w:proofErr w:type="gramEnd"/>
+      <w:r>
+        <w:rPr>
+          <w:lang w:bidi="ne-NP"/>
+        </w:rPr>
+        <w:t xml:space="preserve"> adds entry in the database</w:t>
+      </w:r>
+    </w:p>
+    <w:p>
+      <w:pPr>
+        <w:rPr>
+          <w:lang w:bidi="ne-NP"/>
+        </w:rPr>
+      </w:pPr>
+      <w:r>
+        <w:rPr>
+          <w:noProof/>
+        </w:rPr>
+        <w:drawing>
+          <wp:inline distT="0" distB="0" distL="0" distR="0" wp14:anchorId="60AFD4BE" wp14:editId="54815669">
+            <wp:extent cx="2800350" cy="1828800"/>
+            <wp:effectExtent l="0" t="0" r="0" b="0"/>
+            <wp:docPr id="16" name="Picture 16"/>
+            <wp:cNvGraphicFramePr>
+              <a:graphicFrameLocks xmlns:a="http://schemas.openxmlformats.org/drawingml/2006/main" noChangeAspect="1"/>
+            </wp:cNvGraphicFramePr>
+            <a:graphic xmlns:a="http://schemas.openxmlformats.org/drawingml/2006/main">
+              <a:graphicData uri="http://schemas.openxmlformats.org/drawingml/2006/picture">
+                <pic:pic xmlns:pic="http://schemas.openxmlformats.org/drawingml/2006/picture">
+                  <pic:nvPicPr>
+                    <pic:cNvPr id="1" name=""/>
+                    <pic:cNvPicPr/>
+                  </pic:nvPicPr>
+                  <pic:blipFill>
+                    <a:blip r:embed="rId20"/>
+                    <a:stretch>
+                      <a:fillRect/>
+                    </a:stretch>
+                  </pic:blipFill>
+                  <pic:spPr>
+                    <a:xfrm>
+                      <a:off x="0" y="0"/>
+                      <a:ext cx="2800350" cy="1828800"/>
+                    </a:xfrm>
+                    <a:prstGeom prst="rect">
+                      <a:avLst/>
+                    </a:prstGeom>
+                  </pic:spPr>
+                </pic:pic>
+              </a:graphicData>
+            </a:graphic>
+          </wp:inline>
+        </w:drawing>
+      </w:r>
+    </w:p>
+    <w:p>
+      <w:pPr>
+        <w:rPr>
+          <w:lang w:bidi="ne-NP"/>
+        </w:rPr>
+      </w:pPr>
+    </w:p>
+    <w:p>
+      <w:pPr>
+        <w:rPr>
+          <w:lang w:bidi="ne-NP"/>
+        </w:rPr>
+      </w:pPr>
+    </w:p>
+    <w:p>
+      <w:pPr>
+        <w:rPr>
+          <w:lang w:bidi="ne-NP"/>
+        </w:rPr>
+      </w:pPr>
+    </w:p>
+    <w:p>
+      <w:pPr>
+        <w:rPr>
+          <w:lang w:bidi="ne-NP"/>
+        </w:rPr>
+      </w:pPr>
+    </w:p>
+    <w:p>
+      <w:pPr>
+        <w:rPr>
+          <w:lang w:bidi="ne-NP"/>
+        </w:rPr>
+      </w:pPr>
+    </w:p>
+    <w:p>
+      <w:pPr>
+        <w:rPr>
+          <w:lang w:bidi="ne-NP"/>
+        </w:rPr>
+      </w:pPr>
+    </w:p>
+    <w:p>
+      <w:pPr>
+        <w:rPr>
+          <w:lang w:bidi="ne-NP"/>
+        </w:rPr>
+      </w:pPr>
+    </w:p>
+    <w:p>
+      <w:pPr>
+        <w:rPr>
+          <w:lang w:bidi="ne-NP"/>
+        </w:rPr>
+      </w:pPr>
+    </w:p>
+    <w:p>
+      <w:pPr>
+        <w:rPr>
+          <w:lang w:bidi="ne-NP"/>
+        </w:rPr>
+      </w:pPr>
+    </w:p>
+    <w:p>
+      <w:pPr>
+        <w:rPr>
+          <w:lang w:bidi="ne-NP"/>
+        </w:rPr>
+      </w:pPr>
+    </w:p>
+    <w:p>
+      <w:pPr>
+        <w:rPr>
+          <w:lang w:bidi="ne-NP"/>
+        </w:rPr>
+      </w:pPr>
+    </w:p>
+    <w:p>
+      <w:pPr>
+        <w:rPr>
+          <w:lang w:bidi="ne-NP"/>
+        </w:rPr>
+      </w:pPr>
+    </w:p>
+    <w:p>
+      <w:pPr>
+        <w:rPr>
+          <w:lang w:bidi="ne-NP"/>
+        </w:rPr>
+      </w:pPr>
+    </w:p>
+    <w:p>
+      <w:pPr>
+        <w:rPr>
+          <w:lang w:bidi="ne-NP"/>
+        </w:rPr>
+      </w:pPr>
+      <w:r>
+        <w:rPr>
+          <w:lang w:bidi="ne-NP"/>
+        </w:rPr>
+        <w:lastRenderedPageBreak/>
+        <w:t>Return Car:</w:t>
+      </w:r>
+    </w:p>
+    <w:p>
+      <w:pPr>
+        <w:rPr>
+          <w:lang w:bidi="ne-NP"/>
+        </w:rPr>
+      </w:pPr>
+      <w:r>
+        <w:rPr>
+          <w:lang w:bidi="ne-NP"/>
+        </w:rPr>
+        <w:t>User needs to type in their name, return date and vehicle information to search for the car, if there is remaining balance it will show in total amount else it will show 0</w:t>
+      </w:r>
+      <w:r>
+        <w:rPr>
+          <w:noProof/>
+        </w:rPr>
+        <w:drawing>
+          <wp:inline distT="0" distB="0" distL="0" distR="0" wp14:anchorId="34DF728D" wp14:editId="09FEB792">
+            <wp:extent cx="5943600" cy="3354705"/>
+            <wp:effectExtent l="0" t="0" r="0" b="0"/>
+            <wp:docPr id="18" name="Picture 18"/>
+            <wp:cNvGraphicFramePr>
+              <a:graphicFrameLocks xmlns:a="http://schemas.openxmlformats.org/drawingml/2006/main" noChangeAspect="1"/>
+            </wp:cNvGraphicFramePr>
+            <a:graphic xmlns:a="http://schemas.openxmlformats.org/drawingml/2006/main">
+              <a:graphicData uri="http://schemas.openxmlformats.org/drawingml/2006/picture">
+                <pic:pic xmlns:pic="http://schemas.openxmlformats.org/drawingml/2006/picture">
+                  <pic:nvPicPr>
+                    <pic:cNvPr id="1" name=""/>
+                    <pic:cNvPicPr/>
+                  </pic:nvPicPr>
+                  <pic:blipFill>
+                    <a:blip r:embed="rId21"/>
+                    <a:stretch>
+                      <a:fillRect/>
+                    </a:stretch>
+                  </pic:blipFill>
+                  <pic:spPr>
+                    <a:xfrm>
+                      <a:off x="0" y="0"/>
+                      <a:ext cx="5943600" cy="3354705"/>
+                    </a:xfrm>
+                    <a:prstGeom prst="rect">
+                      <a:avLst/>
+                    </a:prstGeom>
+                  </pic:spPr>
+                </pic:pic>
+              </a:graphicData>
+            </a:graphic>
+          </wp:inline>
+        </w:drawing>
+      </w:r>
+    </w:p>
+    <w:p>
+      <w:pPr>
+        <w:rPr>
+          <w:lang w:bidi="ne-NP"/>
+        </w:rPr>
+      </w:pPr>
+      <w:r>
+        <w:rPr>
+          <w:lang w:bidi="ne-NP"/>
+        </w:rPr>
+        <w:t>After pressing the pay in return and pay column</w:t>
+      </w:r>
+    </w:p>
+    <w:p>
+      <w:pPr>
+        <w:rPr>
+          <w:lang w:bidi="ne-NP"/>
+        </w:rPr>
+      </w:pPr>
+      <w:r>
+        <w:rPr>
+          <w:noProof/>
+        </w:rPr>
+        <w:drawing>
+          <wp:inline distT="0" distB="0" distL="0" distR="0" wp14:anchorId="66F2868C" wp14:editId="012084E0">
+            <wp:extent cx="2581275" cy="1447800"/>
+            <wp:effectExtent l="0" t="0" r="9525" b="0"/>
+            <wp:docPr id="19" name="Picture 19"/>
+            <wp:cNvGraphicFramePr>
+              <a:graphicFrameLocks xmlns:a="http://schemas.openxmlformats.org/drawingml/2006/main" noChangeAspect="1"/>
+            </wp:cNvGraphicFramePr>
+            <a:graphic xmlns:a="http://schemas.openxmlformats.org/drawingml/2006/main">
+              <a:graphicData uri="http://schemas.openxmlformats.org/drawingml/2006/picture">
+                <pic:pic xmlns:pic="http://schemas.openxmlformats.org/drawingml/2006/picture">
+                  <pic:nvPicPr>
+                    <pic:cNvPr id="1" name=""/>
+                    <pic:cNvPicPr/>
+                  </pic:nvPicPr>
+                  <pic:blipFill>
+                    <a:blip r:embed="rId22"/>
+                    <a:stretch>
+                      <a:fillRect/>
+                    </a:stretch>
+                  </pic:blipFill>
+                  <pic:spPr>
+                    <a:xfrm>
+                      <a:off x="0" y="0"/>
+                      <a:ext cx="2581275" cy="1447800"/>
+                    </a:xfrm>
+                    <a:prstGeom prst="rect">
+                      <a:avLst/>
+                    </a:prstGeom>
+                  </pic:spPr>
+                </pic:pic>
+              </a:graphicData>
+            </a:graphic>
+          </wp:inline>
+        </w:drawing>
+      </w:r>
+    </w:p>
+    <w:p>
+      <w:pPr>
+        <w:rPr>
+          <w:lang w:bidi="ne-NP"/>
+        </w:rPr>
+      </w:pPr>
+      <w:r>
+        <w:rPr>
+          <w:lang w:bidi="ne-NP"/>
+        </w:rPr>
+        <w:t>After pressing ok, with details</w:t>
+      </w:r>
+      <w:r>
+        <w:rPr>
+          <w:lang w:bidi="ne-NP"/>
+        </w:rPr>
+        <w:t xml:space="preserve"> of the returned vehicle</w:t>
+      </w:r>
+    </w:p>
+    <w:p>
+      <w:pPr>
+        <w:rPr>
+          <w:lang w:bidi="ne-NP"/>
+        </w:rPr>
+      </w:pPr>
+      <w:r>
+        <w:rPr>
+          <w:noProof/>
+        </w:rPr>
+        <w:drawing>
+          <wp:inline distT="0" distB="0" distL="0" distR="0" wp14:anchorId="6ED7FE82" wp14:editId="6F4BA9C0">
+            <wp:extent cx="4981575" cy="1219200"/>
+            <wp:effectExtent l="0" t="0" r="9525" b="0"/>
+            <wp:docPr id="20" name="Picture 20"/>
+            <wp:cNvGraphicFramePr>
+              <a:graphicFrameLocks xmlns:a="http://schemas.openxmlformats.org/drawingml/2006/main" noChangeAspect="1"/>
+            </wp:cNvGraphicFramePr>
+            <a:graphic xmlns:a="http://schemas.openxmlformats.org/drawingml/2006/main">
+              <a:graphicData uri="http://schemas.openxmlformats.org/drawingml/2006/picture">
+                <pic:pic xmlns:pic="http://schemas.openxmlformats.org/drawingml/2006/picture">
+                  <pic:nvPicPr>
+                    <pic:cNvPr id="1" name=""/>
+                    <pic:cNvPicPr/>
+                  </pic:nvPicPr>
+                  <pic:blipFill>
+                    <a:blip r:embed="rId23"/>
+                    <a:stretch>
+                      <a:fillRect/>
+                    </a:stretch>
+                  </pic:blipFill>
+                  <pic:spPr>
+                    <a:xfrm>
+                      <a:off x="0" y="0"/>
+                      <a:ext cx="4981575" cy="1219200"/>
+                    </a:xfrm>
+                    <a:prstGeom prst="rect">
+                      <a:avLst/>
+                    </a:prstGeom>
+                  </pic:spPr>
+                </pic:pic>
+              </a:graphicData>
+            </a:graphic>
+          </wp:inline>
+        </w:drawing>
+      </w:r>
+    </w:p>
+    <w:p>
+      <w:pPr>
+        <w:rPr>
+          <w:lang w:bidi="ne-NP"/>
+        </w:rPr>
+      </w:pPr>
+    </w:p>
+    <w:p>
+      <w:pPr>
+        <w:rPr>
+          <w:lang w:bidi="ne-NP"/>
+        </w:rPr>
+      </w:pPr>
+    </w:p>
+    <w:p>
+      <w:pPr>
+        <w:rPr>
+          <w:lang w:bidi="ne-NP"/>
+        </w:rPr>
+      </w:pPr>
+    </w:p>
+    <w:p>
+      <w:pPr>
+        <w:rPr>
+          <w:lang w:bidi="ne-NP"/>
+        </w:rPr>
+      </w:pPr>
+      <w:r>
+        <w:rPr>
+          <w:lang w:bidi="ne-NP"/>
+        </w:rPr>
+        <w:t>View person’s balance</w:t>
+      </w:r>
+    </w:p>
+    <w:p>
+      <w:pPr>
+        <w:rPr>
+          <w:lang w:bidi="ne-NP"/>
+        </w:rPr>
+      </w:pPr>
+      <w:r>
+        <w:rPr>
+          <w:lang w:bidi="ne-NP"/>
+        </w:rPr>
+        <w:t>User id is optional as well as username is optional. User can enter anything and will search the DB for similar records. Shows the total number of users in the systems in a tabular fashion</w:t>
+      </w:r>
+    </w:p>
+    <w:p>
+      <w:pPr>
+        <w:rPr>
+          <w:lang w:bidi="ne-NP"/>
+        </w:rPr>
+      </w:pPr>
+      <w:r>
+        <w:rPr>
+          <w:noProof/>
+        </w:rPr>
+        <w:drawing>
+          <wp:inline distT="0" distB="0" distL="0" distR="0" wp14:anchorId="6AE3A8C2" wp14:editId="3C4DA7F6">
+            <wp:extent cx="5943600" cy="5126355"/>
+            <wp:effectExtent l="0" t="0" r="0" b="0"/>
+            <wp:docPr id="21" name="Picture 21"/>
+            <wp:cNvGraphicFramePr>
+              <a:graphicFrameLocks xmlns:a="http://schemas.openxmlformats.org/drawingml/2006/main" noChangeAspect="1"/>
+            </wp:cNvGraphicFramePr>
+            <a:graphic xmlns:a="http://schemas.openxmlformats.org/drawingml/2006/main">
+              <a:graphicData uri="http://schemas.openxmlformats.org/drawingml/2006/picture">
+                <pic:pic xmlns:pic="http://schemas.openxmlformats.org/drawingml/2006/picture">
+                  <pic:nvPicPr>
+                    <pic:cNvPr id="1" name=""/>
+                    <pic:cNvPicPr/>
+                  </pic:nvPicPr>
+                  <pic:blipFill>
+                    <a:blip r:embed="rId24"/>
+                    <a:stretch>
+                      <a:fillRect/>
+                    </a:stretch>
+                  </pic:blipFill>
+                  <pic:spPr>
+                    <a:xfrm>
+                      <a:off x="0" y="0"/>
+                      <a:ext cx="5943600" cy="5126355"/>
+                    </a:xfrm>
+                    <a:prstGeom prst="rect">
+                      <a:avLst/>
+                    </a:prstGeom>
+                  </pic:spPr>
+                </pic:pic>
+              </a:graphicData>
+            </a:graphic>
+          </wp:inline>
+        </w:drawing>
+      </w:r>
+    </w:p>
+    <w:p>
+      <w:pPr>
+        <w:rPr>
+          <w:lang w:bidi="ne-NP"/>
+        </w:rPr>
+      </w:pPr>
+    </w:p>
+    <w:p>
+      <w:pPr>
+        <w:rPr>
+          <w:lang w:bidi="ne-NP"/>
+        </w:rPr>
+      </w:pPr>
+    </w:p>
+    <w:p>
+      <w:pPr>
+        <w:rPr>
+          <w:lang w:bidi="ne-NP"/>
+        </w:rPr>
+      </w:pPr>
+    </w:p>
+    <w:p>
+      <w:pPr>
+        <w:rPr>
+          <w:lang w:bidi="ne-NP"/>
+        </w:rPr>
+      </w:pPr>
+    </w:p>
+    <w:p>
+      <w:pPr>
+        <w:rPr>
+          <w:lang w:bidi="ne-NP"/>
+        </w:rPr>
+      </w:pPr>
+    </w:p>
+    <w:p>
+      <w:pPr>
+        <w:rPr>
+          <w:lang w:bidi="ne-NP"/>
+        </w:rPr>
+      </w:pPr>
+    </w:p>
+    <w:p>
+      <w:pPr>
+        <w:rPr>
+          <w:lang w:bidi="ne-NP"/>
+        </w:rPr>
+      </w:pPr>
+    </w:p>
+    <w:p>
+      <w:pPr>
+        <w:rPr>
+          <w:lang w:bidi="ne-NP"/>
+        </w:rPr>
+      </w:pPr>
+      <w:r>
+        <w:rPr>
+          <w:lang w:bidi="ne-NP"/>
+        </w:rPr>
+        <w:lastRenderedPageBreak/>
+        <w:t>View rate:</w:t>
+      </w:r>
+    </w:p>
+    <w:p>
+      <w:pPr>
+        <w:rPr>
+          <w:lang w:bidi="ne-NP"/>
+        </w:rPr>
+      </w:pPr>
+      <w:r>
+        <w:rPr>
+          <w:lang w:bidi="ne-NP"/>
+        </w:rPr>
+        <w:t>Shows the vin, description of the vehicle and their daily price, User can search based on keyword of the car, for example e gives Mercedes, lexes etc. because they have e in their name</w:t>
+      </w:r>
       <w:bookmarkStart w:id="0" w:name="_GoBack"/>
       <w:bookmarkEnd w:id="0"/>
+    </w:p>
+    <w:p>
+      <w:pPr>
+        <w:rPr>
+          <w:lang w:bidi="ne-NP"/>
+        </w:rPr>
+      </w:pPr>
+      <w:r>
+        <w:rPr>
+          <w:noProof/>
+        </w:rPr>
+        <w:drawing>
+          <wp:inline distT="0" distB="0" distL="0" distR="0" wp14:anchorId="5463946C" wp14:editId="20750825">
+            <wp:extent cx="5943600" cy="5094605"/>
+            <wp:effectExtent l="0" t="0" r="0" b="0"/>
+            <wp:docPr id="22" name="Picture 22"/>
+            <wp:cNvGraphicFramePr>
+              <a:graphicFrameLocks xmlns:a="http://schemas.openxmlformats.org/drawingml/2006/main" noChangeAspect="1"/>
+            </wp:cNvGraphicFramePr>
+            <a:graphic xmlns:a="http://schemas.openxmlformats.org/drawingml/2006/main">
+              <a:graphicData uri="http://schemas.openxmlformats.org/drawingml/2006/picture">
+                <pic:pic xmlns:pic="http://schemas.openxmlformats.org/drawingml/2006/picture">
+                  <pic:nvPicPr>
+                    <pic:cNvPr id="1" name=""/>
+                    <pic:cNvPicPr/>
+                  </pic:nvPicPr>
+                  <pic:blipFill>
+                    <a:blip r:embed="rId25"/>
+                    <a:stretch>
+                      <a:fillRect/>
+                    </a:stretch>
+                  </pic:blipFill>
+                  <pic:spPr>
+                    <a:xfrm>
+                      <a:off x="0" y="0"/>
+                      <a:ext cx="5943600" cy="5094605"/>
+                    </a:xfrm>
+                    <a:prstGeom prst="rect">
+                      <a:avLst/>
+                    </a:prstGeom>
+                  </pic:spPr>
+                </pic:pic>
+              </a:graphicData>
+            </a:graphic>
+          </wp:inline>
+        </w:drawing>
+      </w:r>
     </w:p>
     <w:sectPr>
       <w:pgSz w:w="12240" w:h="15840"/>

</xml_diff>